<commit_message>
PTA_SIM: update debug log
</commit_message>
<xml_diff>
--- a/PTA_SIM/debug/调试记录.docx
+++ b/PTA_SIM/debug/调试记录.docx
@@ -48,21 +48,7 @@
         <w:rPr>
           <w:rFonts w:hint="eastAsia"/>
         </w:rPr>
-        <w:t>使用万用表通</w:t>
-      </w:r>
-      <w:proofErr w:type="gramStart"/>
-      <w:r>
-        <w:rPr>
-          <w:rFonts w:hint="eastAsia"/>
-        </w:rPr>
-        <w:t>断档位</w:t>
-      </w:r>
-      <w:proofErr w:type="gramEnd"/>
-      <w:r>
-        <w:rPr>
-          <w:rFonts w:hint="eastAsia"/>
-        </w:rPr>
-        <w:t>测试</w:t>
+        <w:t>使用万用表通断档位测试</w:t>
       </w:r>
       <w:r>
         <w:rPr>
@@ -112,14 +98,7 @@
               <w:rPr>
                 <w:rFonts w:hint="eastAsia"/>
               </w:rPr>
-              <w:t>电压</w:t>
-            </w:r>
-            <w:proofErr w:type="gramStart"/>
-            <w:r>
-              <w:rPr>
-                <w:rFonts w:hint="eastAsia"/>
-              </w:rPr>
-              <w:t>点</w:t>
+              <w:t>电压点</w:t>
             </w:r>
             <w:r>
               <w:rPr>
@@ -133,7 +112,6 @@
               </w:rPr>
               <w:t>标</w:t>
             </w:r>
-            <w:proofErr w:type="gramEnd"/>
           </w:p>
         </w:tc>
         <w:tc>
@@ -477,16 +455,8 @@
               <w:rPr>
                 <w:rFonts w:hint="eastAsia"/>
               </w:rPr>
-              <w:t>电压</w:t>
-            </w:r>
-            <w:proofErr w:type="gramStart"/>
-            <w:r>
-              <w:rPr>
-                <w:rFonts w:hint="eastAsia"/>
-              </w:rPr>
-              <w:t>点表标</w:t>
-            </w:r>
-            <w:proofErr w:type="gramEnd"/>
+              <w:t>电压点表标</w:t>
+            </w:r>
           </w:p>
         </w:tc>
         <w:tc>
@@ -602,16 +572,16 @@
               <w:rPr>
                 <w:rFonts w:hint="eastAsia"/>
                 <w:color w:val="00FF00"/>
-                <w:highlight w:val="yellow"/>
-              </w:rPr>
-              <w:t>N</w:t>
-            </w:r>
-            <w:r>
-              <w:rPr>
-                <w:color w:val="00FF00"/>
-                <w:highlight w:val="yellow"/>
-              </w:rPr>
-              <w:t>OGOOD</w:t>
+                <w:highlight w:val="black"/>
+              </w:rPr>
+              <w:t>P</w:t>
+            </w:r>
+            <w:r>
+              <w:rPr>
+                <w:color w:val="00FF00"/>
+                <w:highlight w:val="black"/>
+              </w:rPr>
+              <w:t>ASS</w:t>
             </w:r>
           </w:p>
         </w:tc>
@@ -739,9 +709,6 @@
     <w:p>
       <w:pPr>
         <w:spacing w:line="220" w:lineRule="atLeast"/>
-        <w:rPr>
-          <w:rFonts w:hint="eastAsia"/>
-        </w:rPr>
       </w:pPr>
     </w:p>
     <w:p>
@@ -1008,14 +975,12 @@
               </w:rPr>
               <w:t>MCU</w:t>
             </w:r>
-            <w:proofErr w:type="gramStart"/>
             <w:r>
               <w:rPr>
                 <w:rFonts w:hint="eastAsia"/>
               </w:rPr>
               <w:t>烧写</w:t>
             </w:r>
-            <w:proofErr w:type="gramEnd"/>
           </w:p>
         </w:tc>
         <w:tc>

</xml_diff>